<commit_message>
exsisting replica file can now be modified if source files are modified. Simplified class structures.
Replicas should not be open while source files are being modified and saved.
</commit_message>
<xml_diff>
--- a/Synchroniser/replica/hello.docx
+++ b/Synchroniser/replica/hello.docx
@@ -18,7 +18,19 @@
         <w:rPr>
           <w:lang w:val="en-CA"/>
         </w:rPr>
-        <w:t xml:space="preserve"> everything going </w:t>
+        <w:t xml:space="preserve"> everything going</w:t>
+      </w:r>
+      <w:r>
+        <w:rPr>
+          <w:lang w:val="en-CA"/>
+        </w:rPr>
+        <w:t>. Hello again</w:t>
+      </w:r>
+      <w:r>
+        <w:rPr>
+          <w:lang w:val="en-CA"/>
+        </w:rPr>
+        <w:t xml:space="preserve">. </w:t>
       </w:r>
     </w:p>
     <w:sectPr>

</xml_diff>